<commit_message>
Revert "my 3 commit"
</commit_message>
<xml_diff>
--- a/CVtest.docx
+++ b/CVtest.docx
@@ -69,47 +69,6 @@
         <w:t xml:space="preserve">Hello, world!</w:t>
       </w:r>
     </w:p>
-    <w:p>
-      <w:pPr>
-        <w:spacing w:before="0" w:after="200" w:line="276"/>
-        <w:ind w:right="0" w:left="0" w:firstLine="0"/>
-        <w:jc w:val="left"/>
-        <w:rPr>
-          <w:rFonts w:ascii="Calibri" w:hAnsi="Calibri" w:cs="Calibri" w:eastAsia="Calibri"/>
-          <w:color w:val="auto"/>
-          <w:spacing w:val="0"/>
-          <w:position w:val="0"/>
-          <w:sz w:val="22"/>
-          <w:shd w:fill="auto" w:val="clear"/>
-        </w:rPr>
-      </w:pPr>
-    </w:p>
-    <w:p>
-      <w:pPr>
-        <w:spacing w:before="0" w:after="200" w:line="276"/>
-        <w:ind w:right="0" w:left="0" w:firstLine="0"/>
-        <w:jc w:val="left"/>
-        <w:rPr>
-          <w:rFonts w:ascii="Calibri" w:hAnsi="Calibri" w:cs="Calibri" w:eastAsia="Calibri"/>
-          <w:color w:val="auto"/>
-          <w:spacing w:val="0"/>
-          <w:position w:val="0"/>
-          <w:sz w:val="22"/>
-          <w:shd w:fill="auto" w:val="clear"/>
-        </w:rPr>
-      </w:pPr>
-      <w:r>
-        <w:rPr>
-          <w:rFonts w:ascii="Calibri" w:hAnsi="Calibri" w:cs="Calibri" w:eastAsia="Calibri"/>
-          <w:color w:val="auto"/>
-          <w:spacing w:val="0"/>
-          <w:position w:val="0"/>
-          <w:sz w:val="22"/>
-          <w:shd w:fill="auto" w:val="clear"/>
-        </w:rPr>
-        <w:t xml:space="preserve">Have a nice day!</w:t>
-      </w:r>
-    </w:p>
   </w:body>
 </w:document>
 </file>

</xml_diff>